<commit_message>
general review, polishing and GetCheckpoint fixing
</commit_message>
<xml_diff>
--- a/communication between gameserver and app.docx
+++ b/communication between gameserver and app.docx
@@ -588,13 +588,7 @@
         <w:rPr>
           <w:rFonts w:ascii="Calibri" w:hAnsi="Calibri"/>
         </w:rPr>
-        <w:t>n</w:t>
-      </w:r>
-      <w:r>
-        <w:rPr>
-          <w:rFonts w:ascii="Calibri" w:hAnsi="Calibri"/>
-        </w:rPr>
-        <w:t>ew</w:t>
+        <w:t>new</w:t>
       </w:r>
       <w:proofErr w:type="spellEnd"/>
       <w:r>
@@ -1148,13 +1142,7 @@
         <w:rPr>
           <w:rFonts w:ascii="Calibri" w:hAnsi="Calibri"/>
         </w:rPr>
-        <w:t>.</w:t>
-      </w:r>
-      <w:r>
-        <w:rPr>
-          <w:rFonts w:ascii="Calibri" w:hAnsi="Calibri"/>
-        </w:rPr>
-        <w:t xml:space="preserve"> Keys: '</w:t>
+        <w:t>. Keys: '</w:t>
       </w:r>
       <w:proofErr w:type="spellStart"/>
       <w:r>
@@ -1438,13 +1426,7 @@
         <w:rPr>
           <w:rFonts w:ascii="Calibri" w:hAnsi="Calibri"/>
         </w:rPr>
-        <w:t>l</w:t>
-      </w:r>
-      <w:r>
-        <w:rPr>
-          <w:rFonts w:ascii="Calibri" w:hAnsi="Calibri"/>
-        </w:rPr>
-        <w:t>obbies</w:t>
+        <w:t>lobbies</w:t>
       </w:r>
       <w:proofErr w:type="spellEnd"/>
       <w:r>
@@ -1882,13 +1864,7 @@
         <w:rPr>
           <w:rFonts w:ascii="Calibri" w:hAnsi="Calibri"/>
         </w:rPr>
-        <w:t xml:space="preserve">. </w:t>
-      </w:r>
-      <w:r>
-        <w:rPr>
-          <w:rFonts w:ascii="Calibri" w:hAnsi="Calibri"/>
-        </w:rPr>
-        <w:t xml:space="preserve"> Keys: '</w:t>
+        <w:t>.  Keys: '</w:t>
       </w:r>
       <w:proofErr w:type="spellStart"/>
       <w:r>
@@ -1969,13 +1945,7 @@
         <w:rPr>
           <w:rFonts w:ascii="Calibri" w:hAnsi="Calibri"/>
         </w:rPr>
-        <w:t xml:space="preserve"> </w:t>
-      </w:r>
-      <w:r>
-        <w:rPr>
-          <w:rFonts w:ascii="Calibri" w:hAnsi="Calibri"/>
-        </w:rPr>
-        <w:t xml:space="preserve">create a </w:t>
+        <w:t xml:space="preserve"> create a </w:t>
       </w:r>
       <w:proofErr w:type="spellStart"/>
       <w:r>
@@ -2228,13 +2198,7 @@
         <w:rPr>
           <w:rFonts w:ascii="Calibri" w:hAnsi="Calibri"/>
         </w:rPr>
-        <w:t xml:space="preserve"> and the lo</w:t>
-      </w:r>
-      <w:r>
-        <w:rPr>
-          <w:rFonts w:ascii="Calibri" w:hAnsi="Calibri"/>
-        </w:rPr>
-        <w:t xml:space="preserve">bby the player </w:t>
+        <w:t xml:space="preserve"> and the lobby the player </w:t>
       </w:r>
       <w:proofErr w:type="spellStart"/>
       <w:r>
@@ -2538,13 +2502,7 @@
         <w:rPr>
           <w:rFonts w:ascii="Calibri" w:hAnsi="Calibri"/>
         </w:rPr>
-        <w:t>SearchForChe</w:t>
-      </w:r>
-      <w:r>
-        <w:rPr>
-          <w:rFonts w:ascii="Calibri" w:hAnsi="Calibri"/>
-        </w:rPr>
-        <w:t>ckpoints</w:t>
+        <w:t>SearchForCheckpoints</w:t>
       </w:r>
       <w:proofErr w:type="spellEnd"/>
       <w:r>
@@ -3007,14 +2965,7 @@
           <w:rFonts w:ascii="Calibri" w:hAnsi="Calibri"/>
           <w:shd w:val="clear" w:color="auto" w:fill="FFFF99"/>
         </w:rPr>
-        <w:t>o</w:t>
-      </w:r>
-      <w:r>
-        <w:rPr>
-          <w:rFonts w:ascii="Calibri" w:hAnsi="Calibri"/>
-          <w:shd w:val="clear" w:color="auto" w:fill="FFFF99"/>
-        </w:rPr>
-        <w:t>f</w:t>
+        <w:t>of</w:t>
       </w:r>
       <w:proofErr w:type="spellEnd"/>
       <w:r>
@@ -3429,27 +3380,27 @@
         <w:rPr>
           <w:rFonts w:ascii="Calibri" w:hAnsi="Calibri"/>
         </w:rPr>
-        <w:t>choosen</w:t>
-      </w:r>
-      <w:proofErr w:type="spellEnd"/>
-      <w:r>
-        <w:rPr>
-          <w:rFonts w:ascii="Calibri" w:hAnsi="Calibri"/>
-        </w:rPr>
-        <w:t xml:space="preserve"> </w:t>
-      </w:r>
-      <w:proofErr w:type="spellStart"/>
-      <w:r>
-        <w:rPr>
-          <w:rFonts w:ascii="Calibri" w:hAnsi="Calibri"/>
-        </w:rPr>
-        <w:t>ch</w:t>
-      </w:r>
-      <w:r>
-        <w:rPr>
-          <w:rFonts w:ascii="Calibri" w:hAnsi="Calibri"/>
-        </w:rPr>
-        <w:t>eckpoints</w:t>
+        <w:t>cho</w:t>
+      </w:r>
+      <w:r>
+        <w:rPr>
+          <w:rFonts w:ascii="Calibri" w:hAnsi="Calibri"/>
+        </w:rPr>
+        <w:t>osen</w:t>
+      </w:r>
+      <w:proofErr w:type="spellEnd"/>
+      <w:r>
+        <w:rPr>
+          <w:rFonts w:ascii="Calibri" w:hAnsi="Calibri"/>
+        </w:rPr>
+        <w:t xml:space="preserve"> </w:t>
+      </w:r>
+      <w:proofErr w:type="spellStart"/>
+      <w:r>
+        <w:rPr>
+          <w:rFonts w:ascii="Calibri" w:hAnsi="Calibri"/>
+        </w:rPr>
+        <w:t>checkpoints</w:t>
       </w:r>
       <w:proofErr w:type="spellEnd"/>
       <w:r>
@@ -3484,7 +3435,13 @@
         <w:rPr>
           <w:rFonts w:ascii="Calibri" w:hAnsi="Calibri"/>
         </w:rPr>
-        <w:t xml:space="preserve"> N*1,5 </w:t>
+        <w:t xml:space="preserve"> N*2</w:t>
+      </w:r>
+      <w:r>
+        <w:rPr>
+          <w:rFonts w:ascii="Calibri" w:hAnsi="Calibri"/>
+        </w:rPr>
+        <w:t xml:space="preserve"> </w:t>
       </w:r>
       <w:proofErr w:type="spellStart"/>
       <w:r>
@@ -3610,7 +3567,7 @@
         <w:rPr>
           <w:rFonts w:ascii="Calibri" w:hAnsi="Calibri"/>
         </w:rPr>
-        <w:t>']**</w:t>
+        <w:t>']</w:t>
       </w:r>
     </w:p>
     <w:p>
@@ -3621,262 +3578,6 @@
           <w:rFonts w:ascii="Calibri" w:hAnsi="Calibri"/>
         </w:rPr>
       </w:pPr>
-      <w:proofErr w:type="spellStart"/>
-      <w:r>
-        <w:rPr>
-          <w:rFonts w:ascii="Calibri" w:hAnsi="Calibri"/>
-          <w:shd w:val="clear" w:color="auto" w:fill="FFFF99"/>
-        </w:rPr>
-        <w:t>#till</w:t>
-      </w:r>
-      <w:proofErr w:type="spellEnd"/>
-      <w:r>
-        <w:rPr>
-          <w:rFonts w:ascii="Calibri" w:hAnsi="Calibri"/>
-          <w:shd w:val="clear" w:color="auto" w:fill="FFFF99"/>
-        </w:rPr>
-        <w:t xml:space="preserve"> </w:t>
-      </w:r>
-      <w:proofErr w:type="spellStart"/>
-      <w:r>
-        <w:rPr>
-          <w:rFonts w:ascii="Calibri" w:hAnsi="Calibri"/>
-          <w:shd w:val="clear" w:color="auto" w:fill="FFFF99"/>
-        </w:rPr>
-        <w:t>now</w:t>
-      </w:r>
-      <w:proofErr w:type="spellEnd"/>
-      <w:r>
-        <w:rPr>
-          <w:rFonts w:ascii="Calibri" w:hAnsi="Calibri"/>
-          <w:shd w:val="clear" w:color="auto" w:fill="FFFF99"/>
-        </w:rPr>
-        <w:t xml:space="preserve"> the </w:t>
-      </w:r>
-      <w:proofErr w:type="spellStart"/>
-      <w:r>
-        <w:rPr>
-          <w:rFonts w:ascii="Calibri" w:hAnsi="Calibri"/>
-          <w:shd w:val="clear" w:color="auto" w:fill="FFFF99"/>
-        </w:rPr>
-        <w:t>number</w:t>
-      </w:r>
-      <w:proofErr w:type="spellEnd"/>
-      <w:r>
-        <w:rPr>
-          <w:rFonts w:ascii="Calibri" w:hAnsi="Calibri"/>
-          <w:shd w:val="clear" w:color="auto" w:fill="FFFF99"/>
-        </w:rPr>
-        <w:t xml:space="preserve"> </w:t>
-      </w:r>
-      <w:proofErr w:type="spellStart"/>
-      <w:r>
-        <w:rPr>
-          <w:rFonts w:ascii="Calibri" w:hAnsi="Calibri"/>
-          <w:shd w:val="clear" w:color="auto" w:fill="FFFF99"/>
-        </w:rPr>
-        <w:t>of</w:t>
-      </w:r>
-      <w:proofErr w:type="spellEnd"/>
-      <w:r>
-        <w:rPr>
-          <w:rFonts w:ascii="Calibri" w:hAnsi="Calibri"/>
-          <w:shd w:val="clear" w:color="auto" w:fill="FFFF99"/>
-        </w:rPr>
-        <w:t xml:space="preserve"> </w:t>
-      </w:r>
-      <w:proofErr w:type="spellStart"/>
-      <w:r>
-        <w:rPr>
-          <w:rFonts w:ascii="Calibri" w:hAnsi="Calibri"/>
-          <w:shd w:val="clear" w:color="auto" w:fill="FFFF99"/>
-        </w:rPr>
-        <w:t>players</w:t>
-      </w:r>
-      <w:proofErr w:type="spellEnd"/>
-      <w:r>
-        <w:rPr>
-          <w:rFonts w:ascii="Calibri" w:hAnsi="Calibri"/>
-          <w:shd w:val="clear" w:color="auto" w:fill="FFFF99"/>
-        </w:rPr>
-        <w:t xml:space="preserve"> </w:t>
-      </w:r>
-      <w:proofErr w:type="spellStart"/>
-      <w:r>
-        <w:rPr>
-          <w:rFonts w:ascii="Calibri" w:hAnsi="Calibri"/>
-          <w:shd w:val="clear" w:color="auto" w:fill="FFFF99"/>
-        </w:rPr>
-        <w:t>who</w:t>
-      </w:r>
-      <w:proofErr w:type="spellEnd"/>
-      <w:r>
-        <w:rPr>
-          <w:rFonts w:ascii="Calibri" w:hAnsi="Calibri"/>
-          <w:shd w:val="clear" w:color="auto" w:fill="FFFF99"/>
-        </w:rPr>
-        <w:t xml:space="preserve"> can take part </w:t>
-      </w:r>
-      <w:proofErr w:type="spellStart"/>
-      <w:r>
-        <w:rPr>
-          <w:rFonts w:ascii="Calibri" w:hAnsi="Calibri"/>
-          <w:shd w:val="clear" w:color="auto" w:fill="FFFF99"/>
-        </w:rPr>
-        <w:t>to</w:t>
-      </w:r>
-      <w:proofErr w:type="spellEnd"/>
-      <w:r>
-        <w:rPr>
-          <w:rFonts w:ascii="Calibri" w:hAnsi="Calibri"/>
-          <w:shd w:val="clear" w:color="auto" w:fill="FFFF99"/>
-        </w:rPr>
-        <w:t xml:space="preserve"> the game </w:t>
-      </w:r>
-      <w:proofErr w:type="spellStart"/>
-      <w:r>
-        <w:rPr>
-          <w:rFonts w:ascii="Calibri" w:hAnsi="Calibri"/>
-          <w:shd w:val="clear" w:color="auto" w:fill="FFFF99"/>
-        </w:rPr>
-        <w:t>is</w:t>
-      </w:r>
-      <w:proofErr w:type="spellEnd"/>
-      <w:r>
-        <w:rPr>
-          <w:rFonts w:ascii="Calibri" w:hAnsi="Calibri"/>
-          <w:shd w:val="clear" w:color="auto" w:fill="FFFF99"/>
-        </w:rPr>
-        <w:t xml:space="preserve"> </w:t>
-      </w:r>
-      <w:proofErr w:type="spellStart"/>
-      <w:r>
-        <w:rPr>
-          <w:rFonts w:ascii="Calibri" w:hAnsi="Calibri"/>
-          <w:shd w:val="clear" w:color="auto" w:fill="FFFF99"/>
-        </w:rPr>
-        <w:t>not</w:t>
-      </w:r>
-      <w:proofErr w:type="spellEnd"/>
-      <w:r>
-        <w:rPr>
-          <w:rFonts w:ascii="Calibri" w:hAnsi="Calibri"/>
-          <w:shd w:val="clear" w:color="auto" w:fill="FFFF99"/>
-        </w:rPr>
-        <w:t xml:space="preserve"> </w:t>
-      </w:r>
-      <w:proofErr w:type="spellStart"/>
-      <w:r>
-        <w:rPr>
-          <w:rFonts w:ascii="Calibri" w:hAnsi="Calibri"/>
-          <w:shd w:val="clear" w:color="auto" w:fill="FFFF99"/>
-        </w:rPr>
-        <w:t>choosen</w:t>
-      </w:r>
-      <w:proofErr w:type="spellEnd"/>
-      <w:r>
-        <w:rPr>
-          <w:rFonts w:ascii="Calibri" w:hAnsi="Calibri"/>
-          <w:shd w:val="clear" w:color="auto" w:fill="FFFF99"/>
-        </w:rPr>
-        <w:t xml:space="preserve">, </w:t>
-      </w:r>
-      <w:proofErr w:type="spellStart"/>
-      <w:r>
-        <w:rPr>
-          <w:rFonts w:ascii="Calibri" w:hAnsi="Calibri"/>
-          <w:shd w:val="clear" w:color="auto" w:fill="FFFF99"/>
-        </w:rPr>
-        <w:t>but</w:t>
-      </w:r>
-      <w:proofErr w:type="spellEnd"/>
-      <w:r>
-        <w:rPr>
-          <w:rFonts w:ascii="Calibri" w:hAnsi="Calibri"/>
-          <w:shd w:val="clear" w:color="auto" w:fill="FFFF99"/>
-        </w:rPr>
-        <w:t xml:space="preserve"> I don't </w:t>
-      </w:r>
-      <w:proofErr w:type="spellStart"/>
-      <w:r>
-        <w:rPr>
-          <w:rFonts w:ascii="Calibri" w:hAnsi="Calibri"/>
-          <w:shd w:val="clear" w:color="auto" w:fill="FFFF99"/>
-        </w:rPr>
-        <w:t>know</w:t>
-      </w:r>
-      <w:proofErr w:type="spellEnd"/>
-      <w:r>
-        <w:rPr>
-          <w:rFonts w:ascii="Calibri" w:hAnsi="Calibri"/>
-          <w:shd w:val="clear" w:color="auto" w:fill="FFFF99"/>
-        </w:rPr>
-        <w:t xml:space="preserve"> </w:t>
-      </w:r>
-      <w:proofErr w:type="spellStart"/>
-      <w:r>
-        <w:rPr>
-          <w:rFonts w:ascii="Calibri" w:hAnsi="Calibri"/>
-          <w:shd w:val="clear" w:color="auto" w:fill="FFFF99"/>
-        </w:rPr>
-        <w:t>if</w:t>
-      </w:r>
-      <w:proofErr w:type="spellEnd"/>
-      <w:r>
-        <w:rPr>
-          <w:rFonts w:ascii="Calibri" w:hAnsi="Calibri"/>
-          <w:shd w:val="clear" w:color="auto" w:fill="FFFF99"/>
-        </w:rPr>
-        <w:t xml:space="preserve"> </w:t>
-      </w:r>
-      <w:proofErr w:type="spellStart"/>
-      <w:r>
-        <w:rPr>
-          <w:rFonts w:ascii="Calibri" w:hAnsi="Calibri"/>
-          <w:shd w:val="clear" w:color="auto" w:fill="FFFF99"/>
-        </w:rPr>
-        <w:t>it's</w:t>
-      </w:r>
-      <w:proofErr w:type="spellEnd"/>
-      <w:r>
-        <w:rPr>
-          <w:rFonts w:ascii="Calibri" w:hAnsi="Calibri"/>
-          <w:shd w:val="clear" w:color="auto" w:fill="FFFF99"/>
-        </w:rPr>
-        <w:t xml:space="preserve"> </w:t>
-      </w:r>
-      <w:proofErr w:type="spellStart"/>
-      <w:r>
-        <w:rPr>
-          <w:rFonts w:ascii="Calibri" w:hAnsi="Calibri"/>
-          <w:shd w:val="clear" w:color="auto" w:fill="FFFF99"/>
-        </w:rPr>
-        <w:t>actually</w:t>
-      </w:r>
-      <w:proofErr w:type="spellEnd"/>
-      <w:r>
-        <w:rPr>
-          <w:rFonts w:ascii="Calibri" w:hAnsi="Calibri"/>
-          <w:shd w:val="clear" w:color="auto" w:fill="FFFF99"/>
-        </w:rPr>
-        <w:t xml:space="preserve"> a </w:t>
-      </w:r>
-      <w:proofErr w:type="spellStart"/>
-      <w:r>
-        <w:rPr>
-          <w:rFonts w:ascii="Calibri" w:hAnsi="Calibri"/>
-          <w:shd w:val="clear" w:color="auto" w:fill="FFFF99"/>
-        </w:rPr>
-        <w:t>problem</w:t>
-      </w:r>
-      <w:proofErr w:type="spellEnd"/>
-      <w:r>
-        <w:rPr>
-          <w:rFonts w:ascii="Calibri" w:hAnsi="Calibri"/>
-          <w:shd w:val="clear" w:color="auto" w:fill="FFFF99"/>
-        </w:rPr>
-        <w:t xml:space="preserve"> . </w:t>
-      </w:r>
       <w:r>
         <w:rPr>
           <w:rFonts w:ascii="Calibri" w:hAnsi="Calibri"/>
@@ -3888,13 +3589,7 @@
         <w:rPr>
           <w:rFonts w:ascii="Calibri" w:hAnsi="Calibri"/>
         </w:rPr>
-        <w:t>GetCh</w:t>
-      </w:r>
-      <w:r>
-        <w:rPr>
-          <w:rFonts w:ascii="Calibri" w:hAnsi="Calibri"/>
-        </w:rPr>
-        <w:t>eckpoints</w:t>
+        <w:t>GetCheckpoints</w:t>
       </w:r>
       <w:proofErr w:type="spellEnd"/>
       <w:r>
@@ -4328,13 +4023,7 @@
         <w:rPr>
           <w:rFonts w:ascii="Calibri" w:hAnsi="Calibri"/>
         </w:rPr>
-        <w:t>player'</w:t>
-      </w:r>
-      <w:r>
-        <w:rPr>
-          <w:rFonts w:ascii="Calibri" w:hAnsi="Calibri"/>
-        </w:rPr>
-        <w:t>s</w:t>
+        <w:t>player's</w:t>
       </w:r>
       <w:proofErr w:type="spellEnd"/>
       <w:r>
@@ -4712,13 +4401,7 @@
         <w:rPr>
           <w:rFonts w:ascii="Calibri" w:hAnsi="Calibri"/>
         </w:rPr>
-        <w:t>sa</w:t>
-      </w:r>
-      <w:r>
-        <w:rPr>
-          <w:rFonts w:ascii="Calibri" w:hAnsi="Calibri"/>
-        </w:rPr>
-        <w:t>me</w:t>
+        <w:t>same</w:t>
       </w:r>
       <w:proofErr w:type="spellEnd"/>
       <w:r>
@@ -5065,13 +4748,7 @@
         <w:rPr>
           <w:rFonts w:ascii="Calibri" w:hAnsi="Calibri"/>
         </w:rPr>
-        <w:t>st</w:t>
-      </w:r>
-      <w:r>
-        <w:rPr>
-          <w:rFonts w:ascii="Calibri" w:hAnsi="Calibri"/>
-        </w:rPr>
-        <w:t>arted</w:t>
+        <w:t>started</w:t>
       </w:r>
       <w:proofErr w:type="spellEnd"/>
       <w:r>
@@ -5779,13 +5456,7 @@
         <w:rPr>
           <w:rFonts w:ascii="Calibri" w:hAnsi="Calibri"/>
         </w:rPr>
-        <w:t>val</w:t>
-      </w:r>
-      <w:r>
-        <w:rPr>
-          <w:rFonts w:ascii="Calibri" w:hAnsi="Calibri"/>
-        </w:rPr>
-        <w:t>ue</w:t>
+        <w:t>value</w:t>
       </w:r>
       <w:proofErr w:type="spellEnd"/>
       <w:r>
@@ -5934,14 +5605,12 @@
         </w:rPr>
         <w:t xml:space="preserve">'] url = </w:t>
       </w:r>
-      <w:proofErr w:type="spellStart"/>
-      <w:r>
-        <w:rPr>
-          <w:rFonts w:ascii="Calibri" w:hAnsi="Calibri"/>
-        </w:rPr>
-        <w:t>EndGame</w:t>
-      </w:r>
-      <w:proofErr w:type="spellEnd"/>
+      <w:r>
+        <w:rPr>
+          <w:rFonts w:ascii="Calibri" w:hAnsi="Calibri"/>
+        </w:rPr>
+        <w:t>BeginFinish</w:t>
+      </w:r>
       <w:r>
         <w:rPr>
           <w:rFonts w:ascii="Calibri" w:hAnsi="Calibri"/>
@@ -6080,74 +5749,9 @@
         <w:pStyle w:val="Normale1"/>
         <w:jc w:val="both"/>
         <w:rPr>
-          <w:rFonts w:ascii="DejaVu Sans Light" w:hAnsi="DejaVu Sans Light"/>
+          <w:rFonts w:ascii="Calibri" w:hAnsi="Calibri"/>
         </w:rPr>
       </w:pPr>
-    </w:p>
-    <w:p>
-      <w:pPr>
-        <w:pStyle w:val="Normale1"/>
-        <w:jc w:val="both"/>
-        <w:rPr>
-          <w:rFonts w:ascii="Calibri" w:hAnsi="Calibri"/>
-        </w:rPr>
-      </w:pPr>
-      <w:r>
-        <w:rPr>
-          <w:rFonts w:ascii="Calibri" w:hAnsi="Calibri"/>
-        </w:rPr>
-        <w:t xml:space="preserve">** </w:t>
-      </w:r>
-      <w:proofErr w:type="spellStart"/>
-      <w:r>
-        <w:rPr>
-          <w:rFonts w:ascii="Calibri" w:hAnsi="Calibri"/>
-        </w:rPr>
-        <w:t>still</w:t>
-      </w:r>
-      <w:proofErr w:type="spellEnd"/>
-      <w:r>
-        <w:rPr>
-          <w:rFonts w:ascii="Calibri" w:hAnsi="Calibri"/>
-        </w:rPr>
-        <w:t xml:space="preserve"> </w:t>
-      </w:r>
-      <w:proofErr w:type="spellStart"/>
-      <w:r>
-        <w:rPr>
-          <w:rFonts w:ascii="Calibri" w:hAnsi="Calibri"/>
-        </w:rPr>
-        <w:t>to</w:t>
-      </w:r>
-      <w:proofErr w:type="spellEnd"/>
-      <w:r>
-        <w:rPr>
-          <w:rFonts w:ascii="Calibri" w:hAnsi="Calibri"/>
-        </w:rPr>
-        <w:t xml:space="preserve"> </w:t>
-      </w:r>
-      <w:proofErr w:type="spellStart"/>
-      <w:r>
-        <w:rPr>
-          <w:rFonts w:ascii="Calibri" w:hAnsi="Calibri"/>
-        </w:rPr>
-        <w:t>be</w:t>
-      </w:r>
-      <w:proofErr w:type="spellEnd"/>
-      <w:r>
-        <w:rPr>
-          <w:rFonts w:ascii="Calibri" w:hAnsi="Calibri"/>
-        </w:rPr>
-        <w:t xml:space="preserve"> </w:t>
-      </w:r>
-      <w:proofErr w:type="spellStart"/>
-      <w:r>
-        <w:rPr>
-          <w:rFonts w:ascii="Calibri" w:hAnsi="Calibri"/>
-        </w:rPr>
-        <w:t>evalueted</w:t>
-      </w:r>
-      <w:proofErr w:type="spellEnd"/>
     </w:p>
     <w:sectPr>
       <w:pgSz w:w="11906" w:h="16838"/>

</xml_diff>